<commit_message>
Eerste versie presentaties en wijzigingen
</commit_message>
<xml_diff>
--- a/Programma JET training.docx
+++ b/Programma JET training.docx
@@ -9,223 +9,226 @@
     </w:p>
     <w:p>
       <w:r>
-        <w:t>Voor de lunch (2 uur 45) Resultaat werkende JET applicatie</w:t>
-      </w:r>
-    </w:p>
-    <w:p>
-      <w:pPr>
-        <w:pStyle w:val="ListParagraph"/>
-        <w:numPr>
-          <w:ilvl w:val="0"/>
-          <w:numId w:val="1"/>
-        </w:numPr>
-      </w:pPr>
-      <w:r>
-        <w:t xml:space="preserve">Opening / Kennismaking </w:t>
-      </w:r>
-      <w:r>
-        <w:t>(</w:t>
-      </w:r>
-      <w:r>
-        <w:t>20 min</w:t>
-      </w:r>
-      <w:r>
-        <w:t>)</w:t>
-      </w:r>
-    </w:p>
-    <w:p>
-      <w:pPr>
-        <w:pStyle w:val="ListParagraph"/>
-        <w:numPr>
-          <w:ilvl w:val="0"/>
-          <w:numId w:val="1"/>
-        </w:numPr>
-      </w:pPr>
-      <w:r>
-        <w:t xml:space="preserve">JET algemeen </w:t>
-      </w:r>
-      <w:r>
-        <w:t>(</w:t>
-      </w:r>
-      <w:r>
-        <w:t>30 min</w:t>
-      </w:r>
-      <w:r>
-        <w:t>)</w:t>
-      </w:r>
-    </w:p>
-    <w:p>
-      <w:pPr>
-        <w:pStyle w:val="ListParagraph"/>
-        <w:numPr>
-          <w:ilvl w:val="0"/>
-          <w:numId w:val="1"/>
-        </w:numPr>
-      </w:pPr>
-      <w:r>
-        <w:t xml:space="preserve">Installatie / CLI / opdracht </w:t>
-      </w:r>
-      <w:r>
-        <w:t>(</w:t>
-      </w:r>
-      <w:r>
-        <w:t>30 min</w:t>
-      </w:r>
-      <w:r>
-        <w:t>)</w:t>
-      </w:r>
-      <w:r>
-        <w:t xml:space="preserve"> (extra opdracht</w:t>
-      </w:r>
-      <w:r>
-        <w:t xml:space="preserve"> erbij</w:t>
-      </w:r>
-      <w:r>
-        <w:t>)</w:t>
-      </w:r>
-    </w:p>
-    <w:p>
-      <w:pPr>
-        <w:pStyle w:val="ListParagraph"/>
-        <w:numPr>
-          <w:ilvl w:val="0"/>
-          <w:numId w:val="1"/>
-        </w:numPr>
-      </w:pPr>
-      <w:r>
-        <w:t xml:space="preserve">JavaScript Refresh/ Jquery / verschil met Java / console debugging / logger </w:t>
-      </w:r>
-      <w:r>
-        <w:t>(</w:t>
-      </w:r>
-      <w:r>
-        <w:t>30 min</w:t>
-      </w:r>
-      <w:r>
-        <w:t>)</w:t>
-      </w:r>
-    </w:p>
-    <w:p>
-      <w:pPr>
-        <w:pStyle w:val="ListParagraph"/>
-        <w:numPr>
-          <w:ilvl w:val="0"/>
-          <w:numId w:val="1"/>
-        </w:numPr>
-      </w:pPr>
-      <w:r>
-        <w:t xml:space="preserve">RequireJS (MOOC film) </w:t>
-      </w:r>
-      <w:r>
-        <w:t>(</w:t>
-      </w:r>
-      <w:r>
-        <w:t>10 min</w:t>
-      </w:r>
-      <w:r>
-        <w:t>)</w:t>
-      </w:r>
-    </w:p>
-    <w:p>
-      <w:pPr>
-        <w:pStyle w:val="ListParagraph"/>
-        <w:numPr>
-          <w:ilvl w:val="0"/>
-          <w:numId w:val="1"/>
-        </w:numPr>
-      </w:pPr>
-      <w:r>
-        <w:t xml:space="preserve">Knockout tutorials / opdracht in applicatie / nieuwe databinding </w:t>
-      </w:r>
-      <w:r>
-        <w:t>(</w:t>
-      </w:r>
-      <w:r>
-        <w:t>45 min</w:t>
-      </w:r>
-      <w:r>
-        <w:t>)</w:t>
-      </w:r>
-    </w:p>
-    <w:p/>
-    <w:p>
-      <w:r>
-        <w:t>Na de lunch</w:t>
-      </w:r>
-    </w:p>
-    <w:p>
-      <w:pPr>
-        <w:pStyle w:val="ListParagraph"/>
-        <w:numPr>
-          <w:ilvl w:val="0"/>
-          <w:numId w:val="1"/>
-        </w:numPr>
-      </w:pPr>
-      <w:r>
-        <w:t>Inleiding cookbook / formulier dingen</w:t>
-      </w:r>
-      <w:r>
-        <w:t xml:space="preserve"> / validatie</w:t>
-      </w:r>
-    </w:p>
-    <w:p>
-      <w:pPr>
-        <w:pStyle w:val="ListParagraph"/>
-        <w:numPr>
-          <w:ilvl w:val="0"/>
-          <w:numId w:val="1"/>
-        </w:numPr>
-      </w:pPr>
-      <w:r>
-        <w:t>Opdracht formulier maken / Basic formulier / eigen invulling</w:t>
-      </w:r>
-    </w:p>
-    <w:p>
-      <w:pPr>
-        <w:pStyle w:val="ListParagraph"/>
-        <w:numPr>
-          <w:ilvl w:val="0"/>
-          <w:numId w:val="1"/>
-        </w:numPr>
-      </w:pPr>
-      <w:r>
-        <w:t>Extra opdracht validatie</w:t>
-      </w:r>
-    </w:p>
-    <w:p>
-      <w:pPr>
-        <w:pStyle w:val="ListParagraph"/>
-        <w:numPr>
-          <w:ilvl w:val="0"/>
-          <w:numId w:val="1"/>
-        </w:numPr>
-      </w:pPr>
-      <w:r>
-        <w:t>Inlei</w:t>
-      </w:r>
-      <w:r>
-        <w:t>ding REST calls / json server</w:t>
-      </w:r>
-      <w:r>
-        <w:t xml:space="preserve"> / Postman</w:t>
-      </w:r>
-    </w:p>
-    <w:p>
-      <w:pPr>
-        <w:pStyle w:val="ListParagraph"/>
-        <w:numPr>
-          <w:ilvl w:val="0"/>
-          <w:numId w:val="1"/>
-        </w:numPr>
-      </w:pPr>
-      <w:r>
-        <w:t>Opdracht POST van basic formulier naar json server</w:t>
-      </w:r>
-      <w:r>
-        <w:t xml:space="preserve"> / Postman</w:t>
+        <w:t>Voor de lunch</w:t>
       </w:r>
       <w:bookmarkStart w:id="0" w:name="_GoBack"/>
       <w:bookmarkEnd w:id="0"/>
+    </w:p>
+    <w:p>
+      <w:pPr>
+        <w:pStyle w:val="ListParagraph"/>
+        <w:numPr>
+          <w:ilvl w:val="0"/>
+          <w:numId w:val="1"/>
+        </w:numPr>
+      </w:pPr>
+      <w:r>
+        <w:t xml:space="preserve">Opening / Kennismaking </w:t>
+      </w:r>
+      <w:r>
+        <w:t>(</w:t>
+      </w:r>
+      <w:r>
+        <w:t>20 min</w:t>
+      </w:r>
+      <w:r>
+        <w:t>)</w:t>
+      </w:r>
+    </w:p>
+    <w:p>
+      <w:pPr>
+        <w:pStyle w:val="ListParagraph"/>
+        <w:numPr>
+          <w:ilvl w:val="0"/>
+          <w:numId w:val="1"/>
+        </w:numPr>
+      </w:pPr>
+      <w:r>
+        <w:t xml:space="preserve">JET algemeen </w:t>
+      </w:r>
+      <w:r>
+        <w:t>(</w:t>
+      </w:r>
+      <w:r>
+        <w:t>30 min</w:t>
+      </w:r>
+      <w:r>
+        <w:t>)</w:t>
+      </w:r>
+    </w:p>
+    <w:p>
+      <w:pPr>
+        <w:pStyle w:val="ListParagraph"/>
+        <w:numPr>
+          <w:ilvl w:val="0"/>
+          <w:numId w:val="1"/>
+        </w:numPr>
+      </w:pPr>
+      <w:r>
+        <w:t xml:space="preserve">Installatie / CLI / opdracht </w:t>
+      </w:r>
+      <w:r>
+        <w:t>(</w:t>
+      </w:r>
+      <w:r>
+        <w:t>30 min</w:t>
+      </w:r>
+      <w:r>
+        <w:t>)</w:t>
+      </w:r>
+      <w:r>
+        <w:t xml:space="preserve"> (extra opdracht</w:t>
+      </w:r>
+      <w:r>
+        <w:t xml:space="preserve"> erbij</w:t>
+      </w:r>
+      <w:r>
+        <w:t>)</w:t>
+      </w:r>
+    </w:p>
+    <w:p>
+      <w:pPr>
+        <w:pStyle w:val="ListParagraph"/>
+        <w:numPr>
+          <w:ilvl w:val="0"/>
+          <w:numId w:val="1"/>
+        </w:numPr>
+      </w:pPr>
+      <w:r>
+        <w:t xml:space="preserve">JavaScript Refresh/ Jquery / verschil met Java / console debugging / logger </w:t>
+      </w:r>
+      <w:r>
+        <w:t>(</w:t>
+      </w:r>
+      <w:r>
+        <w:t>30 min</w:t>
+      </w:r>
+      <w:r>
+        <w:t>)</w:t>
+      </w:r>
+    </w:p>
+    <w:p>
+      <w:pPr>
+        <w:pStyle w:val="ListParagraph"/>
+        <w:numPr>
+          <w:ilvl w:val="0"/>
+          <w:numId w:val="1"/>
+        </w:numPr>
+      </w:pPr>
+      <w:r>
+        <w:t xml:space="preserve">RequireJS (MOOC film) </w:t>
+      </w:r>
+      <w:r>
+        <w:t>(</w:t>
+      </w:r>
+      <w:r>
+        <w:t>10 min</w:t>
+      </w:r>
+      <w:r>
+        <w:t>)</w:t>
+      </w:r>
+    </w:p>
+    <w:p>
+      <w:pPr>
+        <w:pStyle w:val="ListParagraph"/>
+        <w:numPr>
+          <w:ilvl w:val="0"/>
+          <w:numId w:val="1"/>
+        </w:numPr>
+      </w:pPr>
+      <w:r>
+        <w:t xml:space="preserve">Knockout tutorials / opdracht in applicatie / nieuwe databinding </w:t>
+      </w:r>
+      <w:r>
+        <w:t>(</w:t>
+      </w:r>
+      <w:r>
+        <w:t>45 min</w:t>
+      </w:r>
+      <w:r>
+        <w:t>)</w:t>
+      </w:r>
+    </w:p>
+    <w:p/>
+    <w:p>
+      <w:r>
+        <w:t>Na de lunch</w:t>
+      </w:r>
+      <w:r>
+        <w:t xml:space="preserve"> </w:t>
+      </w:r>
+    </w:p>
+    <w:p>
+      <w:pPr>
+        <w:pStyle w:val="ListParagraph"/>
+        <w:numPr>
+          <w:ilvl w:val="0"/>
+          <w:numId w:val="1"/>
+        </w:numPr>
+      </w:pPr>
+      <w:r>
+        <w:t>Inleiding cookbook / formulier dingen</w:t>
+      </w:r>
+      <w:r>
+        <w:t xml:space="preserve"> / validatie</w:t>
+      </w:r>
+    </w:p>
+    <w:p>
+      <w:pPr>
+        <w:pStyle w:val="ListParagraph"/>
+        <w:numPr>
+          <w:ilvl w:val="0"/>
+          <w:numId w:val="1"/>
+        </w:numPr>
+      </w:pPr>
+      <w:r>
+        <w:t>Opdracht formulier maken / Basic formulier / eigen invulling</w:t>
+      </w:r>
+    </w:p>
+    <w:p>
+      <w:pPr>
+        <w:pStyle w:val="ListParagraph"/>
+        <w:numPr>
+          <w:ilvl w:val="0"/>
+          <w:numId w:val="1"/>
+        </w:numPr>
+      </w:pPr>
+      <w:r>
+        <w:t>Extra opdracht validatie</w:t>
+      </w:r>
+    </w:p>
+    <w:p>
+      <w:pPr>
+        <w:pStyle w:val="ListParagraph"/>
+        <w:numPr>
+          <w:ilvl w:val="0"/>
+          <w:numId w:val="1"/>
+        </w:numPr>
+      </w:pPr>
+      <w:r>
+        <w:t>Inlei</w:t>
+      </w:r>
+      <w:r>
+        <w:t>ding REST calls / json server</w:t>
+      </w:r>
+      <w:r>
+        <w:t xml:space="preserve"> / Postman</w:t>
+      </w:r>
+    </w:p>
+    <w:p>
+      <w:pPr>
+        <w:pStyle w:val="ListParagraph"/>
+        <w:numPr>
+          <w:ilvl w:val="0"/>
+          <w:numId w:val="1"/>
+        </w:numPr>
+      </w:pPr>
+      <w:r>
+        <w:t>Opdracht POST van basic formulier naar json server</w:t>
+      </w:r>
+      <w:r>
+        <w:t xml:space="preserve"> / Postman</w:t>
+      </w:r>
     </w:p>
     <w:p>
       <w:pPr>

</xml_diff>